<commit_message>
Made changes  to the background section...RCS is a Version Control System, Just like git..
</commit_message>
<xml_diff>
--- a/Puppet-Admin-Guide-v0.1.docx
+++ b/Puppet-Admin-Guide-v0.1.docx
@@ -773,12 +773,6 @@
           <w:color w:val="1155CC"/>
           <w:u w:val="single"/>
         </w:rPr>
-      </w:r>
-      <w:r>
-        <w:rPr>
-          <w:color w:val="1155CC"/>
-          <w:u w:val="single"/>
-        </w:rPr>
         <w:fldChar w:fldCharType="separate"/>
       </w:r>
       <w:r>
@@ -857,19 +851,7 @@
         <w:rPr>
           <w:rStyle w:val="Hyperlink"/>
         </w:rPr>
-        <w:t>Adding a new Puppet Mod</w:t>
-      </w:r>
-      <w:r>
-        <w:rPr>
-          <w:rStyle w:val="Hyperlink"/>
-        </w:rPr>
-        <w:t>u</w:t>
-      </w:r>
-      <w:r>
-        <w:rPr>
-          <w:rStyle w:val="Hyperlink"/>
-        </w:rPr>
-        <w:t>le</w:t>
+        <w:t>Adding a new Puppet Module</w:t>
       </w:r>
     </w:p>
     <w:p>
@@ -981,18 +963,32 @@
         <w:spacing w:line="480" w:lineRule="auto"/>
       </w:pPr>
       <w:r>
-        <w:t xml:space="preserve">Configuration management in the MOC till now has been done using Revision Control System (RCS). This </w:t>
-      </w:r>
-      <w:r>
-        <w:t xml:space="preserve">has been used to manage </w:t>
-      </w:r>
-      <w:proofErr w:type="spellStart"/>
-      <w:r>
-        <w:t>config</w:t>
-      </w:r>
-      <w:proofErr w:type="spellEnd"/>
-      <w:r>
-        <w:t xml:space="preserve"> files like the mappings file in the Sun One Messaging system. But the MOC requires a more robust and scalable system to handle configuration and possibly installations. </w:t>
+        <w:t>The MOC does not currently have a Configuration Management System. The MOC needs to centrally manage configuration files for the MTAs and LDAP. Puppet offers a</w:t>
+      </w:r>
+      <w:r>
+        <w:t xml:space="preserve"> robust and scalable </w:t>
+      </w:r>
+      <w:bookmarkStart w:id="6" w:name="_GoBack"/>
+      <w:bookmarkEnd w:id="6"/>
+      <w:r>
+        <w:t xml:space="preserve">system that </w:t>
+      </w:r>
+      <w:proofErr w:type="gramStart"/>
+      <w:r>
+        <w:t xml:space="preserve">can </w:t>
+      </w:r>
+      <w:r>
+        <w:t xml:space="preserve"> handle</w:t>
+      </w:r>
+      <w:proofErr w:type="gramEnd"/>
+      <w:r>
+        <w:t xml:space="preserve"> configuration</w:t>
+      </w:r>
+      <w:r>
+        <w:t>s</w:t>
+      </w:r>
+      <w:r>
+        <w:t xml:space="preserve"> and possibly installations. </w:t>
       </w:r>
     </w:p>
     <w:p>
@@ -1086,13 +1082,13 @@
         <w:pStyle w:val="Heading2"/>
         <w:spacing w:line="480" w:lineRule="auto"/>
       </w:pPr>
-      <w:bookmarkStart w:id="6" w:name="sdasdsdsdasds"/>
+      <w:bookmarkStart w:id="7" w:name="sdasdsdsdasds"/>
       <w:r>
         <w:lastRenderedPageBreak/>
         <w:t>Puppet version Considerations</w:t>
       </w:r>
     </w:p>
-    <w:bookmarkEnd w:id="6"/>
+    <w:bookmarkEnd w:id="7"/>
     <w:p>
       <w:pPr>
         <w:spacing w:line="480" w:lineRule="auto"/>
@@ -1238,13 +1234,13 @@
         <w:pStyle w:val="Heading2"/>
         <w:spacing w:line="480" w:lineRule="auto"/>
       </w:pPr>
-      <w:bookmarkStart w:id="7" w:name="sdfdsffddsfsdf"/>
+      <w:bookmarkStart w:id="8" w:name="sdfdsffddsfsdf"/>
       <w:r>
         <w:lastRenderedPageBreak/>
         <w:t>Puppet Server Installation on RHEL 6.5</w:t>
       </w:r>
     </w:p>
-    <w:bookmarkEnd w:id="7"/>
+    <w:bookmarkEnd w:id="8"/>
     <w:p>
       <w:pPr>
         <w:pStyle w:val="ListParagraph"/>
@@ -1552,8 +1548,8 @@
       </w:r>
     </w:p>
     <w:p>
-      <w:bookmarkStart w:id="8" w:name="h.bfbt9oanir4z" w:colFirst="0" w:colLast="0"/>
-      <w:bookmarkEnd w:id="8"/>
+      <w:bookmarkStart w:id="9" w:name="h.bfbt9oanir4z" w:colFirst="0" w:colLast="0"/>
+      <w:bookmarkEnd w:id="9"/>
     </w:p>
     <w:p>
       <w:pPr>
@@ -1662,13 +1658,13 @@
         <w:pStyle w:val="Heading2"/>
         <w:spacing w:line="480" w:lineRule="auto"/>
       </w:pPr>
-      <w:bookmarkStart w:id="9" w:name="cdfdfdffgfgfgfg"/>
+      <w:bookmarkStart w:id="10" w:name="cdfdfdffgfgfgfg"/>
       <w:r>
         <w:lastRenderedPageBreak/>
         <w:t>Puppet Client (2.7.19) installation of RHEL 6</w:t>
       </w:r>
     </w:p>
-    <w:bookmarkEnd w:id="9"/>
+    <w:bookmarkEnd w:id="10"/>
     <w:p>
       <w:pPr>
         <w:pStyle w:val="ListParagraph"/>
@@ -1960,13 +1956,13 @@
         <w:pStyle w:val="Heading2"/>
         <w:spacing w:line="480" w:lineRule="auto"/>
       </w:pPr>
-      <w:bookmarkStart w:id="10" w:name="edddfdfdfdfffd"/>
+      <w:bookmarkStart w:id="11" w:name="edddfdfdfdfffd"/>
       <w:r>
         <w:lastRenderedPageBreak/>
         <w:t>Puppet Client (2.7.19) installation of RHEL 5</w:t>
       </w:r>
     </w:p>
-    <w:bookmarkEnd w:id="10"/>
+    <w:bookmarkEnd w:id="11"/>
     <w:p>
       <w:pPr>
         <w:pStyle w:val="ListParagraph"/>
@@ -2235,13 +2231,13 @@
         <w:pStyle w:val="Heading2"/>
         <w:spacing w:line="480" w:lineRule="auto"/>
       </w:pPr>
-      <w:bookmarkStart w:id="11" w:name="qwweweewee"/>
+      <w:bookmarkStart w:id="12" w:name="qwweweewee"/>
       <w:r>
         <w:lastRenderedPageBreak/>
         <w:t>Puppet Client (2.7.1) installation of RHEL AS 4</w:t>
       </w:r>
     </w:p>
-    <w:bookmarkEnd w:id="11"/>
+    <w:bookmarkEnd w:id="12"/>
     <w:p>
       <w:r>
         <w:t xml:space="preserve">This installation needs a C compiler, </w:t>
@@ -2483,16 +2479,7 @@
     <w:p/>
     <w:p>
       <w:r>
-        <w:t>B</w:t>
-      </w:r>
-      <w:r>
-        <w:t>asically you n</w:t>
-      </w:r>
-      <w:r>
-        <w:t xml:space="preserve">eed to add a flag to this link </w:t>
-      </w:r>
-      <w:r>
-        <w:t>line to tell "</w:t>
+        <w:t>Basically you need to add a flag to this link line to tell "</w:t>
       </w:r>
       <w:proofErr w:type="spellStart"/>
       <w:r>
@@ -2500,13 +2487,7 @@
       </w:r>
       <w:proofErr w:type="spellEnd"/>
       <w:r>
-        <w:t>" where to find the X11 libr</w:t>
-      </w:r>
-      <w:r>
-        <w:t xml:space="preserve">ary (libX11.so). On most Linux </w:t>
-      </w:r>
-      <w:r>
-        <w:t>systems, this library is found in /</w:t>
+        <w:t>" where to find the X11 library (libX11.so). On most Linux systems, this library is found in /</w:t>
       </w:r>
       <w:proofErr w:type="spellStart"/>
       <w:r>
@@ -2895,12 +2876,12 @@
         <w:pStyle w:val="Heading2"/>
         <w:spacing w:line="480" w:lineRule="auto"/>
       </w:pPr>
-      <w:bookmarkStart w:id="12" w:name="sweddefdfdff"/>
+      <w:bookmarkStart w:id="13" w:name="sweddefdfdff"/>
       <w:r>
         <w:t>Puppet Client (2.7.19) installation of Solaris 9</w:t>
       </w:r>
     </w:p>
-    <w:bookmarkEnd w:id="12"/>
+    <w:bookmarkEnd w:id="13"/>
     <w:p>
       <w:pPr>
         <w:pStyle w:val="ListParagraph"/>
@@ -3062,13 +3043,13 @@
         <w:pStyle w:val="Heading2"/>
         <w:spacing w:line="480" w:lineRule="auto"/>
       </w:pPr>
-      <w:bookmarkStart w:id="13" w:name="hhhfgfgddfggfd"/>
+      <w:bookmarkStart w:id="14" w:name="hhhfgfgddfggfd"/>
       <w:r>
         <w:lastRenderedPageBreak/>
         <w:t>Puppet Client configuration</w:t>
       </w:r>
     </w:p>
-    <w:bookmarkEnd w:id="13"/>
+    <w:bookmarkEnd w:id="14"/>
     <w:p>
       <w:pPr>
         <w:pStyle w:val="ListParagraph"/>
@@ -3742,7 +3723,7 @@
         <w:pStyle w:val="Heading2"/>
         <w:spacing w:line="480" w:lineRule="auto"/>
       </w:pPr>
-      <w:bookmarkStart w:id="14" w:name="ghhhdfgfgfgfgg"/>
+      <w:bookmarkStart w:id="15" w:name="ghhhdfgfgfgfgg"/>
       <w:r>
         <w:t>Adding a new Puppet Module.</w:t>
       </w:r>
@@ -4241,6 +4222,7 @@
       <w:r>
         <w:t xml:space="preserve"> a class named </w:t>
       </w:r>
+      <w:proofErr w:type="spellStart"/>
       <w:r>
         <w:rPr>
           <w:rStyle w:val="HTMLCode"/>
@@ -4252,6 +4234,7 @@
         </w:rPr>
         <w:t>ldap</w:t>
       </w:r>
+      <w:proofErr w:type="spellEnd"/>
       <w:r>
         <w:rPr>
           <w:rStyle w:val="HTMLCode"/>
@@ -4314,6 +4297,7 @@
       <w:r>
         <w:t xml:space="preserve"> a defined type named </w:t>
       </w:r>
+      <w:proofErr w:type="spellStart"/>
       <w:r>
         <w:rPr>
           <w:rStyle w:val="HTMLCode"/>
@@ -4325,6 +4309,7 @@
         </w:rPr>
         <w:t>ldap</w:t>
       </w:r>
+      <w:proofErr w:type="spellEnd"/>
       <w:r>
         <w:rPr>
           <w:rStyle w:val="HTMLCode"/>
@@ -4883,6 +4868,7 @@
         </w:rPr>
         <w:t>'</w:t>
       </w:r>
+      <w:proofErr w:type="spellStart"/>
       <w:r>
         <w:rPr>
           <w:rStyle w:val="HTMLCode"/>
@@ -4892,6 +4878,7 @@
         </w:rPr>
         <w:t>ldap</w:t>
       </w:r>
+      <w:proofErr w:type="spellEnd"/>
       <w:r>
         <w:rPr>
           <w:rStyle w:val="HTMLCode"/>
@@ -5502,6 +5489,7 @@
         </w:numPr>
         <w:spacing w:before="100" w:beforeAutospacing="1" w:after="100" w:afterAutospacing="1" w:line="240" w:lineRule="auto"/>
       </w:pPr>
+      <w:proofErr w:type="spellStart"/>
       <w:r>
         <w:rPr>
           <w:rStyle w:val="HTMLCode"/>
@@ -5511,6 +5499,7 @@
         </w:rPr>
         <w:t>ldap</w:t>
       </w:r>
+      <w:proofErr w:type="spellEnd"/>
       <w:r>
         <w:rPr>
           <w:rStyle w:val="HTMLCode"/>
@@ -5534,6 +5523,7 @@
       <w:r>
         <w:t xml:space="preserve"> would be in the file </w:t>
       </w:r>
+      <w:proofErr w:type="spellStart"/>
       <w:r>
         <w:rPr>
           <w:rStyle w:val="HTMLCode"/>
@@ -5543,6 +5533,7 @@
         </w:rPr>
         <w:t>ldap</w:t>
       </w:r>
+      <w:proofErr w:type="spellEnd"/>
       <w:r>
         <w:rPr>
           <w:rStyle w:val="HTMLCode"/>
@@ -5594,6 +5585,7 @@
       <w:r>
         <w:t xml:space="preserve"> would be in the file </w:t>
       </w:r>
+      <w:proofErr w:type="spellStart"/>
       <w:r>
         <w:rPr>
           <w:rStyle w:val="HTMLCode"/>
@@ -5603,6 +5595,7 @@
         </w:rPr>
         <w:t>ldap</w:t>
       </w:r>
+      <w:proofErr w:type="spellEnd"/>
       <w:r>
         <w:rPr>
           <w:rStyle w:val="HTMLCode"/>
@@ -6270,6 +6263,7 @@
         </w:rPr>
         <w:t xml:space="preserve"> would map to </w:t>
       </w:r>
+      <w:proofErr w:type="spellStart"/>
       <w:r>
         <w:rPr>
           <w:rStyle w:val="HTMLCode"/>
@@ -6279,6 +6273,7 @@
         </w:rPr>
         <w:t>ldap</w:t>
       </w:r>
+      <w:proofErr w:type="spellEnd"/>
       <w:r>
         <w:rPr>
           <w:rStyle w:val="HTMLCode"/>
@@ -6701,6 +6696,7 @@
         </w:rPr>
         <w:t>'</w:t>
       </w:r>
+      <w:proofErr w:type="spellStart"/>
       <w:r>
         <w:rPr>
           <w:rStyle w:val="HTMLCode"/>
@@ -6710,6 +6706,7 @@
         </w:rPr>
         <w:t>ldap</w:t>
       </w:r>
+      <w:proofErr w:type="spellEnd"/>
       <w:r>
         <w:rPr>
           <w:rStyle w:val="HTMLCode"/>
@@ -6747,6 +6744,7 @@
         </w:rPr>
         <w:t xml:space="preserve"> would render the template </w:t>
       </w:r>
+      <w:proofErr w:type="spellStart"/>
       <w:r>
         <w:rPr>
           <w:rStyle w:val="HTMLCode"/>
@@ -6756,6 +6754,7 @@
         </w:rPr>
         <w:t>ldap</w:t>
       </w:r>
+      <w:proofErr w:type="spellEnd"/>
       <w:r>
         <w:rPr>
           <w:rStyle w:val="HTMLCode"/>
@@ -7158,7 +7157,7 @@
           <w:sz w:val="22"/>
           <w:szCs w:val="22"/>
         </w:rPr>
-        <w:t>=&gt; "puppet:///modules/ldap/</w:t>
+        <w:t>=&gt; "puppet:///modules/</w:t>
       </w:r>
       <w:proofErr w:type="spellStart"/>
       <w:r>
@@ -7167,6 +7166,24 @@
           <w:sz w:val="22"/>
           <w:szCs w:val="22"/>
         </w:rPr>
+        <w:t>ldap</w:t>
+      </w:r>
+      <w:proofErr w:type="spellEnd"/>
+      <w:r>
+        <w:rPr>
+          <w:rFonts w:ascii="Arial" w:hAnsi="Arial" w:cs="Arial"/>
+          <w:sz w:val="22"/>
+          <w:szCs w:val="22"/>
+        </w:rPr>
+        <w:t>/</w:t>
+      </w:r>
+      <w:proofErr w:type="spellStart"/>
+      <w:r>
+        <w:rPr>
+          <w:rFonts w:ascii="Arial" w:hAnsi="Arial" w:cs="Arial"/>
+          <w:sz w:val="22"/>
+          <w:szCs w:val="22"/>
+        </w:rPr>
         <w:t>hosts.allow</w:t>
       </w:r>
       <w:proofErr w:type="spellEnd"/>
@@ -7410,7 +7427,25 @@
           <w:sz w:val="22"/>
           <w:szCs w:val="22"/>
         </w:rPr>
-        <w:t>=&gt; "puppet:///modules/ldap/</w:t>
+        <w:t>=&gt; "puppet:///modules/</w:t>
+      </w:r>
+      <w:proofErr w:type="spellStart"/>
+      <w:r>
+        <w:rPr>
+          <w:rFonts w:ascii="Arial" w:hAnsi="Arial" w:cs="Arial"/>
+          <w:sz w:val="22"/>
+          <w:szCs w:val="22"/>
+        </w:rPr>
+        <w:t>ldap</w:t>
+      </w:r>
+      <w:proofErr w:type="spellEnd"/>
+      <w:r>
+        <w:rPr>
+          <w:rFonts w:ascii="Arial" w:hAnsi="Arial" w:cs="Arial"/>
+          <w:sz w:val="22"/>
+          <w:szCs w:val="22"/>
+        </w:rPr>
+        <w:t>/</w:t>
       </w:r>
       <w:proofErr w:type="spellStart"/>
       <w:r>
@@ -8205,7 +8240,7 @@
         <w:t>:  puppet agent –test --environment=production</w:t>
       </w:r>
     </w:p>
-    <w:bookmarkEnd w:id="14"/>
+    <w:bookmarkEnd w:id="15"/>
     <w:p/>
     <w:p/>
     <w:p>
@@ -8221,10 +8256,7 @@
         <w:t xml:space="preserve">Puppet dashboard installation and configuration be </w:t>
       </w:r>
     </w:p>
-    <w:p>
-      <w:bookmarkStart w:id="15" w:name="_GoBack"/>
-      <w:bookmarkEnd w:id="15"/>
-    </w:p>
+    <w:p/>
     <w:sectPr>
       <w:pgSz w:w="12240" w:h="15840"/>
       <w:pgMar w:top="1440" w:right="1440" w:bottom="1440" w:left="1440" w:header="720" w:footer="720" w:gutter="0"/>

</xml_diff>